<commit_message>
redis cache implemented in /balances route
</commit_message>
<xml_diff>
--- a/docs/SplitIQ Phasewise Plan.docx
+++ b/docs/SplitIQ Phasewise Plan.docx
@@ -38,55 +38,27 @@
         <w:rPr>
           <w:rFonts w:ascii="Calibri" w:hAnsi="Calibri" w:cs="Calibri"/>
         </w:rPr>
-        <w:t xml:space="preserve">Learn </w:t>
-      </w:r>
-      <w:proofErr w:type="spellStart"/>
-      <w:r>
-        <w:rPr>
-          <w:rFonts w:ascii="Calibri" w:hAnsi="Calibri" w:cs="Calibri"/>
-        </w:rPr>
-        <w:t>Fastify</w:t>
-      </w:r>
-      <w:proofErr w:type="spellEnd"/>
-      <w:r>
-        <w:rPr>
-          <w:rFonts w:ascii="Calibri" w:hAnsi="Calibri" w:cs="Calibri"/>
-        </w:rPr>
-        <w:t xml:space="preserve"> by building, not tutorials</w:t>
-      </w:r>
-    </w:p>
-    <w:p>
-      <w:pPr>
-        <w:rPr>
-          <w:rFonts w:ascii="Calibri" w:hAnsi="Calibri" w:cs="Calibri"/>
-        </w:rPr>
-      </w:pPr>
-    </w:p>
-    <w:p>
-      <w:pPr>
-        <w:rPr>
-          <w:rFonts w:ascii="Calibri" w:hAnsi="Calibri" w:cs="Calibri"/>
-        </w:rPr>
-      </w:pPr>
-      <w:r>
-        <w:rPr>
-          <w:rFonts w:ascii="Calibri" w:hAnsi="Calibri" w:cs="Calibri"/>
-        </w:rPr>
-        <w:t xml:space="preserve">Day 2 – </w:t>
-      </w:r>
-      <w:proofErr w:type="spellStart"/>
-      <w:r>
-        <w:rPr>
-          <w:rFonts w:ascii="Calibri" w:hAnsi="Calibri" w:cs="Calibri"/>
-        </w:rPr>
-        <w:t>Fastify</w:t>
-      </w:r>
-      <w:proofErr w:type="spellEnd"/>
-      <w:r>
-        <w:rPr>
-          <w:rFonts w:ascii="Calibri" w:hAnsi="Calibri" w:cs="Calibri"/>
-        </w:rPr>
-        <w:t xml:space="preserve"> Basics (Auth Service Skeleton)</w:t>
+        <w:t>Learn Fastify by building, not tutorials</w:t>
+      </w:r>
+    </w:p>
+    <w:p>
+      <w:pPr>
+        <w:rPr>
+          <w:rFonts w:ascii="Calibri" w:hAnsi="Calibri" w:cs="Calibri"/>
+        </w:rPr>
+      </w:pPr>
+    </w:p>
+    <w:p>
+      <w:pPr>
+        <w:rPr>
+          <w:rFonts w:ascii="Calibri" w:hAnsi="Calibri" w:cs="Calibri"/>
+        </w:rPr>
+      </w:pPr>
+      <w:r>
+        <w:rPr>
+          <w:rFonts w:ascii="Calibri" w:hAnsi="Calibri" w:cs="Calibri"/>
+        </w:rPr>
+        <w:t>Day 2 – Fastify Basics (Auth Service Skeleton)</w:t>
       </w:r>
     </w:p>
     <w:p>
@@ -126,16 +98,8 @@
         <w:rPr>
           <w:rFonts w:ascii="Calibri" w:hAnsi="Calibri" w:cs="Calibri"/>
         </w:rPr>
-        <w:t xml:space="preserve">What is </w:t>
-      </w:r>
-      <w:proofErr w:type="spellStart"/>
-      <w:r>
-        <w:rPr>
-          <w:rFonts w:ascii="Calibri" w:hAnsi="Calibri" w:cs="Calibri"/>
-        </w:rPr>
-        <w:t>Fastify</w:t>
-      </w:r>
-      <w:proofErr w:type="spellEnd"/>
+        <w:t>What is Fastify</w:t>
+      </w:r>
     </w:p>
     <w:p>
       <w:pPr>
@@ -214,21 +178,7 @@
         <w:rPr>
           <w:rFonts w:ascii="Calibri" w:hAnsi="Calibri" w:cs="Calibri"/>
         </w:rPr>
-        <w:t>/</w:t>
-      </w:r>
-      <w:proofErr w:type="gramStart"/>
-      <w:r>
-        <w:rPr>
-          <w:rFonts w:ascii="Calibri" w:hAnsi="Calibri" w:cs="Calibri"/>
-        </w:rPr>
-        <w:t>health</w:t>
-      </w:r>
-      <w:proofErr w:type="gramEnd"/>
-      <w:r>
-        <w:rPr>
-          <w:rFonts w:ascii="Calibri" w:hAnsi="Calibri" w:cs="Calibri"/>
-        </w:rPr>
-        <w:t xml:space="preserve"> endpoint</w:t>
+        <w:t>/health endpoint</w:t>
       </w:r>
     </w:p>
     <w:p>
@@ -364,19 +314,11 @@
           <w:rFonts w:ascii="Calibri" w:hAnsi="Calibri" w:cs="Calibri"/>
         </w:rPr>
       </w:pPr>
-      <w:proofErr w:type="spellStart"/>
-      <w:r>
-        <w:rPr>
-          <w:rFonts w:ascii="Calibri" w:hAnsi="Calibri" w:cs="Calibri"/>
-        </w:rPr>
-        <w:t>Fastify</w:t>
-      </w:r>
-      <w:proofErr w:type="spellEnd"/>
-      <w:r>
-        <w:rPr>
-          <w:rFonts w:ascii="Calibri" w:hAnsi="Calibri" w:cs="Calibri"/>
-        </w:rPr>
-        <w:t xml:space="preserve"> hooks</w:t>
+      <w:r>
+        <w:rPr>
+          <w:rFonts w:ascii="Calibri" w:hAnsi="Calibri" w:cs="Calibri"/>
+        </w:rPr>
+        <w:t>Fastify hooks</w:t>
       </w:r>
     </w:p>
     <w:p>
@@ -503,21 +445,7 @@
         <w:rPr>
           <w:rFonts w:ascii="Calibri" w:hAnsi="Calibri" w:cs="Calibri"/>
         </w:rPr>
-        <w:t xml:space="preserve"> You now understand </w:t>
-      </w:r>
-      <w:proofErr w:type="spellStart"/>
-      <w:r>
-        <w:rPr>
-          <w:rFonts w:ascii="Calibri" w:hAnsi="Calibri" w:cs="Calibri"/>
-        </w:rPr>
-        <w:t>Fastify</w:t>
-      </w:r>
-      <w:proofErr w:type="spellEnd"/>
-      <w:r>
-        <w:rPr>
-          <w:rFonts w:ascii="Calibri" w:hAnsi="Calibri" w:cs="Calibri"/>
-        </w:rPr>
-        <w:t xml:space="preserve"> fundamentals.</w:t>
+        <w:t xml:space="preserve"> You now understand Fastify fundamentals.</w:t>
       </w:r>
     </w:p>
     <w:p>
@@ -697,21 +625,7 @@
         <w:rPr>
           <w:rFonts w:ascii="Calibri" w:hAnsi="Calibri" w:cs="Calibri"/>
         </w:rPr>
-        <w:t xml:space="preserve">Connect </w:t>
-      </w:r>
-      <w:proofErr w:type="spellStart"/>
-      <w:r>
-        <w:rPr>
-          <w:rFonts w:ascii="Calibri" w:hAnsi="Calibri" w:cs="Calibri"/>
-        </w:rPr>
-        <w:t>Fastify</w:t>
-      </w:r>
-      <w:proofErr w:type="spellEnd"/>
-      <w:r>
-        <w:rPr>
-          <w:rFonts w:ascii="Calibri" w:hAnsi="Calibri" w:cs="Calibri"/>
-        </w:rPr>
-        <w:t xml:space="preserve"> → DB</w:t>
+        <w:t>Connect Fastify → DB</w:t>
       </w:r>
     </w:p>
     <w:p>
@@ -1084,16 +998,8 @@
         <w:rPr>
           <w:rFonts w:ascii="Calibri" w:hAnsi="Calibri" w:cs="Calibri"/>
         </w:rPr>
-        <w:t xml:space="preserve">Day 7 – Expense Data </w:t>
-      </w:r>
-      <w:proofErr w:type="spellStart"/>
-      <w:r>
-        <w:rPr>
-          <w:rFonts w:ascii="Calibri" w:hAnsi="Calibri" w:cs="Calibri"/>
-        </w:rPr>
-        <w:t>Modeling</w:t>
-      </w:r>
-      <w:proofErr w:type="spellEnd"/>
+        <w:t>Day 7 – Expense Data Modeling</w:t>
+      </w:r>
     </w:p>
     <w:p>
       <w:pPr>
@@ -2846,19 +2752,847 @@
       <w:pPr>
         <w:rPr>
           <w:rFonts w:ascii="Calibri" w:hAnsi="Calibri" w:cs="Calibri"/>
+          <w:b/>
+          <w:bCs/>
+          <w:lang w:val="en-IN"/>
+        </w:rPr>
+      </w:pPr>
+      <w:r>
+        <w:rPr>
+          <w:rFonts w:ascii="Calibri" w:hAnsi="Calibri" w:cs="Calibri"/>
+        </w:rPr>
+        <w:t>Bonus Day</w:t>
+      </w:r>
+      <w:r>
+        <w:rPr>
+          <w:rFonts w:ascii="Calibri" w:hAnsi="Calibri" w:cs="Calibri"/>
+        </w:rPr>
+        <w:br/>
+      </w:r>
+      <w:r>
+        <w:rPr>
+          <w:rFonts w:ascii="Calibri" w:hAnsi="Calibri" w:cs="Calibri"/>
+          <w:b/>
+          <w:bCs/>
+          <w:lang w:val="en-IN"/>
+        </w:rPr>
+        <w:t>When we’ll implement this (spoiler for Phase 3)</w:t>
+      </w:r>
+    </w:p>
+    <w:p>
+      <w:pPr>
+        <w:rPr>
+          <w:rFonts w:ascii="Calibri" w:hAnsi="Calibri" w:cs="Calibri"/>
+          <w:lang w:val="en-IN"/>
+        </w:rPr>
+      </w:pPr>
+      <w:r>
+        <w:rPr>
+          <w:rFonts w:ascii="Calibri" w:hAnsi="Calibri" w:cs="Calibri"/>
+          <w:lang w:val="en-IN"/>
+        </w:rPr>
+        <w:t xml:space="preserve">Yes — we </w:t>
+      </w:r>
+      <w:r>
+        <w:rPr>
+          <w:rFonts w:ascii="Calibri" w:hAnsi="Calibri" w:cs="Calibri"/>
+          <w:b/>
+          <w:bCs/>
+          <w:lang w:val="en-IN"/>
+        </w:rPr>
+        <w:t>should</w:t>
+      </w:r>
+      <w:r>
+        <w:rPr>
+          <w:rFonts w:ascii="Calibri" w:hAnsi="Calibri" w:cs="Calibri"/>
+          <w:lang w:val="en-IN"/>
+        </w:rPr>
+        <w:t xml:space="preserve"> implement it.</w:t>
+      </w:r>
+    </w:p>
+    <w:p>
+      <w:pPr>
+        <w:rPr>
+          <w:rFonts w:ascii="Calibri" w:hAnsi="Calibri" w:cs="Calibri"/>
+          <w:lang w:val="en-IN"/>
+        </w:rPr>
+      </w:pPr>
+      <w:r>
+        <w:rPr>
+          <w:rFonts w:ascii="Calibri" w:hAnsi="Calibri" w:cs="Calibri"/>
+          <w:lang w:val="en-IN"/>
+        </w:rPr>
+        <w:lastRenderedPageBreak/>
+        <w:t>Best timing:</w:t>
+      </w:r>
+    </w:p>
+    <w:p>
+      <w:pPr>
+        <w:numPr>
+          <w:ilvl w:val="0"/>
+          <w:numId w:val="1"/>
+        </w:numPr>
+        <w:rPr>
+          <w:rFonts w:ascii="Calibri" w:hAnsi="Calibri" w:cs="Calibri"/>
+          <w:lang w:val="en-IN"/>
+        </w:rPr>
+      </w:pPr>
+      <w:r>
+        <w:rPr>
+          <w:rFonts w:ascii="Calibri" w:hAnsi="Calibri" w:cs="Calibri"/>
+          <w:b/>
+          <w:bCs/>
+          <w:lang w:val="en-IN"/>
+        </w:rPr>
+        <w:t>After OCR integration</w:t>
+      </w:r>
+    </w:p>
+    <w:p>
+      <w:pPr>
+        <w:numPr>
+          <w:ilvl w:val="0"/>
+          <w:numId w:val="1"/>
+        </w:numPr>
+        <w:rPr>
+          <w:rFonts w:ascii="Calibri" w:hAnsi="Calibri" w:cs="Calibri"/>
+          <w:lang w:val="en-IN"/>
+        </w:rPr>
+      </w:pPr>
+      <w:r>
+        <w:rPr>
+          <w:rFonts w:ascii="Calibri" w:hAnsi="Calibri" w:cs="Calibri"/>
+          <w:b/>
+          <w:bCs/>
+          <w:lang w:val="en-IN"/>
+        </w:rPr>
+        <w:t>Before frontend polish</w:t>
+      </w:r>
+    </w:p>
+    <w:p>
+      <w:pPr>
+        <w:rPr>
+          <w:rFonts w:ascii="Calibri" w:hAnsi="Calibri" w:cs="Calibri"/>
+          <w:lang w:val="en-IN"/>
+        </w:rPr>
+      </w:pPr>
+      <w:r>
+        <w:rPr>
+          <w:rFonts w:ascii="Calibri" w:hAnsi="Calibri" w:cs="Calibri"/>
+          <w:lang w:val="en-IN"/>
+        </w:rPr>
+        <w:t>So likely:</w:t>
+      </w:r>
+    </w:p>
+    <w:p>
+      <w:pPr>
+        <w:rPr>
+          <w:rFonts w:ascii="Calibri" w:hAnsi="Calibri" w:cs="Calibri"/>
+          <w:lang w:val="en-IN"/>
+        </w:rPr>
+      </w:pPr>
+      <w:r>
+        <w:rPr>
+          <w:rFonts w:ascii="Calibri" w:hAnsi="Calibri" w:cs="Calibri"/>
+          <w:b/>
+          <w:bCs/>
+          <w:lang w:val="en-IN"/>
+        </w:rPr>
+        <w:t>Phase 3 – Week 2</w:t>
+      </w:r>
+    </w:p>
+    <w:p>
+      <w:pPr>
+        <w:rPr>
+          <w:rFonts w:ascii="Calibri" w:hAnsi="Calibri" w:cs="Calibri"/>
+          <w:lang w:val="en-IN"/>
+        </w:rPr>
+      </w:pPr>
+      <w:r>
+        <w:rPr>
+          <w:rFonts w:ascii="Calibri" w:hAnsi="Calibri" w:cs="Calibri"/>
+          <w:lang w:val="en-IN"/>
+        </w:rPr>
+        <w:t>We’ll add:</w:t>
+      </w:r>
+    </w:p>
+    <w:p>
+      <w:pPr>
+        <w:numPr>
+          <w:ilvl w:val="0"/>
+          <w:numId w:val="2"/>
+        </w:numPr>
+        <w:rPr>
+          <w:rFonts w:ascii="Calibri" w:hAnsi="Calibri" w:cs="Calibri"/>
+          <w:lang w:val="en-IN"/>
+        </w:rPr>
+      </w:pPr>
+      <w:r>
+        <w:rPr>
+          <w:rFonts w:ascii="Calibri" w:hAnsi="Calibri" w:cs="Calibri"/>
+          <w:lang w:val="en-IN"/>
+        </w:rPr>
+        <w:t>/quick-settle</w:t>
+      </w:r>
+    </w:p>
+    <w:p>
+      <w:pPr>
+        <w:numPr>
+          <w:ilvl w:val="0"/>
+          <w:numId w:val="2"/>
+        </w:numPr>
+        <w:rPr>
+          <w:rFonts w:ascii="Calibri" w:hAnsi="Calibri" w:cs="Calibri"/>
+          <w:lang w:val="en-IN"/>
+        </w:rPr>
+      </w:pPr>
+      <w:r>
+        <w:rPr>
+          <w:rFonts w:ascii="Calibri" w:hAnsi="Calibri" w:cs="Calibri"/>
+          <w:lang w:val="en-IN"/>
+        </w:rPr>
+        <w:t>No auth required (or optional)</w:t>
+      </w:r>
+    </w:p>
+    <w:p>
+      <w:pPr>
+        <w:numPr>
+          <w:ilvl w:val="0"/>
+          <w:numId w:val="2"/>
+        </w:numPr>
+        <w:rPr>
+          <w:rFonts w:ascii="Calibri" w:hAnsi="Calibri" w:cs="Calibri"/>
+          <w:lang w:val="en-IN"/>
+        </w:rPr>
+      </w:pPr>
+      <w:r>
+        <w:rPr>
+          <w:rFonts w:ascii="Calibri" w:hAnsi="Calibri" w:cs="Calibri"/>
+          <w:lang w:val="en-IN"/>
+        </w:rPr>
+        <w:t>Item-based input</w:t>
+      </w:r>
+    </w:p>
+    <w:p>
+      <w:pPr>
+        <w:numPr>
+          <w:ilvl w:val="0"/>
+          <w:numId w:val="2"/>
+        </w:numPr>
+        <w:rPr>
+          <w:rFonts w:ascii="Calibri" w:hAnsi="Calibri" w:cs="Calibri"/>
+          <w:lang w:val="en-IN"/>
+        </w:rPr>
+      </w:pPr>
+      <w:r>
+        <w:rPr>
+          <w:rFonts w:ascii="Calibri" w:hAnsi="Calibri" w:cs="Calibri"/>
+          <w:lang w:val="en-IN"/>
+        </w:rPr>
+        <w:t>Settlement output only</w:t>
+      </w:r>
+    </w:p>
+    <w:p>
+      <w:pPr>
+        <w:rPr>
+          <w:rFonts w:ascii="Calibri" w:hAnsi="Calibri" w:cs="Calibri"/>
+          <w:lang w:val="en-IN"/>
+        </w:rPr>
+      </w:pPr>
+      <w:r>
+        <w:rPr>
+          <w:rFonts w:ascii="Calibri" w:hAnsi="Calibri" w:cs="Calibri"/>
+          <w:lang w:val="en-IN"/>
+        </w:rPr>
+        <w:t>Minimal effort, huge UX impact.</w:t>
+      </w:r>
+    </w:p>
+    <w:p>
+      <w:pPr>
+        <w:rPr>
+          <w:rFonts w:ascii="Calibri" w:hAnsi="Calibri" w:cs="Calibri"/>
+          <w:lang w:val="en-IN"/>
+        </w:rPr>
+      </w:pPr>
+    </w:p>
+    <w:p>
+      <w:pPr>
+        <w:rPr>
+          <w:rFonts w:ascii="Calibri" w:hAnsi="Calibri" w:cs="Calibri"/>
         </w:rPr>
       </w:pPr>
       <w:r>
         <w:rPr>
           <w:rFonts w:ascii="Segoe UI Emoji" w:hAnsi="Segoe UI Emoji" w:cs="Segoe UI Emoji"/>
         </w:rPr>
-        <w:t>🧠</w:t>
-      </w:r>
-      <w:r>
-        <w:rPr>
-          <w:rFonts w:ascii="Calibri" w:hAnsi="Calibri" w:cs="Calibri"/>
-        </w:rPr>
-        <w:t xml:space="preserve"> You now have applied AI engineering, not hype.</w:t>
+        <w:t>🔹</w:t>
+      </w:r>
+      <w:r>
+        <w:rPr>
+          <w:rFonts w:ascii="Calibri" w:hAnsi="Calibri" w:cs="Calibri"/>
+        </w:rPr>
+        <w:t xml:space="preserve"> PHASE 5 — Frontend (Day 21–26)</w:t>
+      </w:r>
+    </w:p>
+    <w:p>
+      <w:pPr>
+        <w:rPr>
+          <w:rFonts w:ascii="Calibri" w:hAnsi="Calibri" w:cs="Calibri"/>
+        </w:rPr>
+      </w:pPr>
+    </w:p>
+    <w:p>
+      <w:pPr>
+        <w:rPr>
+          <w:rFonts w:ascii="Calibri" w:hAnsi="Calibri" w:cs="Calibri"/>
+        </w:rPr>
+      </w:pPr>
+      <w:r>
+        <w:rPr>
+          <w:rFonts w:ascii="Calibri" w:hAnsi="Calibri" w:cs="Calibri"/>
+        </w:rPr>
+        <w:t>Learn TanStack Query only where needed</w:t>
+      </w:r>
+    </w:p>
+    <w:p>
+      <w:pPr>
+        <w:rPr>
+          <w:rFonts w:ascii="Calibri" w:hAnsi="Calibri" w:cs="Calibri"/>
+        </w:rPr>
+      </w:pPr>
+    </w:p>
+    <w:p>
+      <w:pPr>
+        <w:rPr>
+          <w:rFonts w:ascii="Calibri" w:hAnsi="Calibri" w:cs="Calibri"/>
+        </w:rPr>
+      </w:pPr>
+      <w:r>
+        <w:rPr>
+          <w:rFonts w:ascii="Calibri" w:hAnsi="Calibri" w:cs="Calibri"/>
+        </w:rPr>
+        <w:t>Day 21 – Next.js App Setup</w:t>
+      </w:r>
+    </w:p>
+    <w:p>
+      <w:pPr>
+        <w:rPr>
+          <w:rFonts w:ascii="Calibri" w:hAnsi="Calibri" w:cs="Calibri"/>
+        </w:rPr>
+      </w:pPr>
+    </w:p>
+    <w:p>
+      <w:pPr>
+        <w:rPr>
+          <w:rFonts w:ascii="Calibri" w:hAnsi="Calibri" w:cs="Calibri"/>
+        </w:rPr>
+      </w:pPr>
+      <w:r>
+        <w:rPr>
+          <w:rFonts w:ascii="Calibri" w:hAnsi="Calibri" w:cs="Calibri"/>
+        </w:rPr>
+        <w:t>Auth flow</w:t>
+      </w:r>
+    </w:p>
+    <w:p>
+      <w:pPr>
+        <w:rPr>
+          <w:rFonts w:ascii="Calibri" w:hAnsi="Calibri" w:cs="Calibri"/>
+        </w:rPr>
+      </w:pPr>
+    </w:p>
+    <w:p>
+      <w:pPr>
+        <w:rPr>
+          <w:rFonts w:ascii="Calibri" w:hAnsi="Calibri" w:cs="Calibri"/>
+        </w:rPr>
+      </w:pPr>
+      <w:r>
+        <w:rPr>
+          <w:rFonts w:ascii="Calibri" w:hAnsi="Calibri" w:cs="Calibri"/>
+        </w:rPr>
+        <w:t>Middleware protection</w:t>
+      </w:r>
+    </w:p>
+    <w:p>
+      <w:pPr>
+        <w:rPr>
+          <w:rFonts w:ascii="Calibri" w:hAnsi="Calibri" w:cs="Calibri"/>
+        </w:rPr>
+      </w:pPr>
+    </w:p>
+    <w:p>
+      <w:pPr>
+        <w:rPr>
+          <w:rFonts w:ascii="Calibri" w:hAnsi="Calibri" w:cs="Calibri"/>
+        </w:rPr>
+      </w:pPr>
+      <w:r>
+        <w:rPr>
+          <w:rFonts w:ascii="Calibri" w:hAnsi="Calibri" w:cs="Calibri"/>
+        </w:rPr>
+        <w:t>Basic layout</w:t>
+      </w:r>
+    </w:p>
+    <w:p>
+      <w:pPr>
+        <w:rPr>
+          <w:rFonts w:ascii="Calibri" w:hAnsi="Calibri" w:cs="Calibri"/>
+        </w:rPr>
+      </w:pPr>
+    </w:p>
+    <w:p>
+      <w:pPr>
+        <w:rPr>
+          <w:rFonts w:ascii="Calibri" w:hAnsi="Calibri" w:cs="Calibri"/>
+        </w:rPr>
+      </w:pPr>
+      <w:r>
+        <w:rPr>
+          <w:rFonts w:ascii="Calibri" w:hAnsi="Calibri" w:cs="Calibri"/>
+        </w:rPr>
+        <w:t>Day 22 – TanStack Query Basics</w:t>
+      </w:r>
+    </w:p>
+    <w:p>
+      <w:pPr>
+        <w:rPr>
+          <w:rFonts w:ascii="Calibri" w:hAnsi="Calibri" w:cs="Calibri"/>
+        </w:rPr>
+      </w:pPr>
+    </w:p>
+    <w:p>
+      <w:pPr>
+        <w:rPr>
+          <w:rFonts w:ascii="Calibri" w:hAnsi="Calibri" w:cs="Calibri"/>
+        </w:rPr>
+      </w:pPr>
+      <w:r>
+        <w:rPr>
+          <w:rFonts w:ascii="Calibri" w:hAnsi="Calibri" w:cs="Calibri"/>
+        </w:rPr>
+        <w:t>Learning (1h)</w:t>
+      </w:r>
+    </w:p>
+    <w:p>
+      <w:pPr>
+        <w:rPr>
+          <w:rFonts w:ascii="Calibri" w:hAnsi="Calibri" w:cs="Calibri"/>
+        </w:rPr>
+      </w:pPr>
+    </w:p>
+    <w:p>
+      <w:pPr>
+        <w:rPr>
+          <w:rFonts w:ascii="Calibri" w:hAnsi="Calibri" w:cs="Calibri"/>
+        </w:rPr>
+      </w:pPr>
+      <w:r>
+        <w:rPr>
+          <w:rFonts w:ascii="Calibri" w:hAnsi="Calibri" w:cs="Calibri"/>
+        </w:rPr>
+        <w:t>Queries vs mutations</w:t>
+      </w:r>
+    </w:p>
+    <w:p>
+      <w:pPr>
+        <w:rPr>
+          <w:rFonts w:ascii="Calibri" w:hAnsi="Calibri" w:cs="Calibri"/>
+        </w:rPr>
+      </w:pPr>
+    </w:p>
+    <w:p>
+      <w:pPr>
+        <w:rPr>
+          <w:rFonts w:ascii="Calibri" w:hAnsi="Calibri" w:cs="Calibri"/>
+        </w:rPr>
+      </w:pPr>
+      <w:r>
+        <w:rPr>
+          <w:rFonts w:ascii="Calibri" w:hAnsi="Calibri" w:cs="Calibri"/>
+        </w:rPr>
+        <w:t>Build (3h)</w:t>
+      </w:r>
+    </w:p>
+    <w:p>
+      <w:pPr>
+        <w:rPr>
+          <w:rFonts w:ascii="Calibri" w:hAnsi="Calibri" w:cs="Calibri"/>
+        </w:rPr>
+      </w:pPr>
+    </w:p>
+    <w:p>
+      <w:pPr>
+        <w:rPr>
+          <w:rFonts w:ascii="Calibri" w:hAnsi="Calibri" w:cs="Calibri"/>
+        </w:rPr>
+      </w:pPr>
+      <w:r>
+        <w:rPr>
+          <w:rFonts w:ascii="Calibri" w:hAnsi="Calibri" w:cs="Calibri"/>
+        </w:rPr>
+        <w:t>Fetch groups</w:t>
+      </w:r>
+    </w:p>
+    <w:p>
+      <w:pPr>
+        <w:rPr>
+          <w:rFonts w:ascii="Calibri" w:hAnsi="Calibri" w:cs="Calibri"/>
+        </w:rPr>
+      </w:pPr>
+    </w:p>
+    <w:p>
+      <w:pPr>
+        <w:rPr>
+          <w:rFonts w:ascii="Calibri" w:hAnsi="Calibri" w:cs="Calibri"/>
+        </w:rPr>
+      </w:pPr>
+      <w:r>
+        <w:rPr>
+          <w:rFonts w:ascii="Calibri" w:hAnsi="Calibri" w:cs="Calibri"/>
+        </w:rPr>
+        <w:lastRenderedPageBreak/>
+        <w:t>Fetch expenses</w:t>
+      </w:r>
+    </w:p>
+    <w:p>
+      <w:pPr>
+        <w:rPr>
+          <w:rFonts w:ascii="Calibri" w:hAnsi="Calibri" w:cs="Calibri"/>
+        </w:rPr>
+      </w:pPr>
+    </w:p>
+    <w:p>
+      <w:pPr>
+        <w:rPr>
+          <w:rFonts w:ascii="Calibri" w:hAnsi="Calibri" w:cs="Calibri"/>
+        </w:rPr>
+      </w:pPr>
+      <w:r>
+        <w:rPr>
+          <w:rFonts w:ascii="Calibri" w:hAnsi="Calibri" w:cs="Calibri"/>
+        </w:rPr>
+        <w:t>Cache handling</w:t>
+      </w:r>
+    </w:p>
+    <w:p>
+      <w:pPr>
+        <w:rPr>
+          <w:rFonts w:ascii="Calibri" w:hAnsi="Calibri" w:cs="Calibri"/>
+        </w:rPr>
+      </w:pPr>
+    </w:p>
+    <w:p>
+      <w:pPr>
+        <w:rPr>
+          <w:rFonts w:ascii="Calibri" w:hAnsi="Calibri" w:cs="Calibri"/>
+        </w:rPr>
+      </w:pPr>
+      <w:r>
+        <w:rPr>
+          <w:rFonts w:ascii="Calibri" w:hAnsi="Calibri" w:cs="Calibri"/>
+        </w:rPr>
+        <w:t>Day 23 – Expense UI</w:t>
+      </w:r>
+    </w:p>
+    <w:p>
+      <w:pPr>
+        <w:rPr>
+          <w:rFonts w:ascii="Calibri" w:hAnsi="Calibri" w:cs="Calibri"/>
+        </w:rPr>
+      </w:pPr>
+    </w:p>
+    <w:p>
+      <w:pPr>
+        <w:rPr>
+          <w:rFonts w:ascii="Calibri" w:hAnsi="Calibri" w:cs="Calibri"/>
+        </w:rPr>
+      </w:pPr>
+      <w:r>
+        <w:rPr>
+          <w:rFonts w:ascii="Calibri" w:hAnsi="Calibri" w:cs="Calibri"/>
+        </w:rPr>
+        <w:t>Add expense</w:t>
+      </w:r>
+    </w:p>
+    <w:p>
+      <w:pPr>
+        <w:rPr>
+          <w:rFonts w:ascii="Calibri" w:hAnsi="Calibri" w:cs="Calibri"/>
+        </w:rPr>
+      </w:pPr>
+    </w:p>
+    <w:p>
+      <w:pPr>
+        <w:rPr>
+          <w:rFonts w:ascii="Calibri" w:hAnsi="Calibri" w:cs="Calibri"/>
+        </w:rPr>
+      </w:pPr>
+      <w:r>
+        <w:rPr>
+          <w:rFonts w:ascii="Calibri" w:hAnsi="Calibri" w:cs="Calibri"/>
+        </w:rPr>
+        <w:t>Split UI</w:t>
+      </w:r>
+    </w:p>
+    <w:p>
+      <w:pPr>
+        <w:rPr>
+          <w:rFonts w:ascii="Calibri" w:hAnsi="Calibri" w:cs="Calibri"/>
+        </w:rPr>
+      </w:pPr>
+    </w:p>
+    <w:p>
+      <w:pPr>
+        <w:rPr>
+          <w:rFonts w:ascii="Calibri" w:hAnsi="Calibri" w:cs="Calibri"/>
+        </w:rPr>
+      </w:pPr>
+      <w:r>
+        <w:rPr>
+          <w:rFonts w:ascii="Calibri" w:hAnsi="Calibri" w:cs="Calibri"/>
+        </w:rPr>
+        <w:t>Validation</w:t>
+      </w:r>
+    </w:p>
+    <w:p>
+      <w:pPr>
+        <w:rPr>
+          <w:rFonts w:ascii="Calibri" w:hAnsi="Calibri" w:cs="Calibri"/>
+        </w:rPr>
+      </w:pPr>
+    </w:p>
+    <w:p>
+      <w:pPr>
+        <w:rPr>
+          <w:rFonts w:ascii="Calibri" w:hAnsi="Calibri" w:cs="Calibri"/>
+        </w:rPr>
+      </w:pPr>
+      <w:r>
+        <w:rPr>
+          <w:rFonts w:ascii="Calibri" w:hAnsi="Calibri" w:cs="Calibri"/>
+        </w:rPr>
+        <w:t>Day 24 – OCR Upload UI</w:t>
+      </w:r>
+    </w:p>
+    <w:p>
+      <w:pPr>
+        <w:rPr>
+          <w:rFonts w:ascii="Calibri" w:hAnsi="Calibri" w:cs="Calibri"/>
+        </w:rPr>
+      </w:pPr>
+    </w:p>
+    <w:p>
+      <w:pPr>
+        <w:rPr>
+          <w:rFonts w:ascii="Calibri" w:hAnsi="Calibri" w:cs="Calibri"/>
+        </w:rPr>
+      </w:pPr>
+      <w:r>
+        <w:rPr>
+          <w:rFonts w:ascii="Calibri" w:hAnsi="Calibri" w:cs="Calibri"/>
+        </w:rPr>
+        <w:t>Upload bill</w:t>
+      </w:r>
+    </w:p>
+    <w:p>
+      <w:pPr>
+        <w:rPr>
+          <w:rFonts w:ascii="Calibri" w:hAnsi="Calibri" w:cs="Calibri"/>
+        </w:rPr>
+      </w:pPr>
+    </w:p>
+    <w:p>
+      <w:pPr>
+        <w:rPr>
+          <w:rFonts w:ascii="Calibri" w:hAnsi="Calibri" w:cs="Calibri"/>
+        </w:rPr>
+      </w:pPr>
+      <w:r>
+        <w:rPr>
+          <w:rFonts w:ascii="Calibri" w:hAnsi="Calibri" w:cs="Calibri"/>
+        </w:rPr>
+        <w:t>Preview parsed items</w:t>
+      </w:r>
+    </w:p>
+    <w:p>
+      <w:pPr>
+        <w:rPr>
+          <w:rFonts w:ascii="Calibri" w:hAnsi="Calibri" w:cs="Calibri"/>
+        </w:rPr>
+      </w:pPr>
+    </w:p>
+    <w:p>
+      <w:pPr>
+        <w:rPr>
+          <w:rFonts w:ascii="Calibri" w:hAnsi="Calibri" w:cs="Calibri"/>
+        </w:rPr>
+      </w:pPr>
+      <w:r>
+        <w:rPr>
+          <w:rFonts w:ascii="Calibri" w:hAnsi="Calibri" w:cs="Calibri"/>
+        </w:rPr>
+        <w:t>Edit before save</w:t>
+      </w:r>
+    </w:p>
+    <w:p>
+      <w:pPr>
+        <w:rPr>
+          <w:rFonts w:ascii="Calibri" w:hAnsi="Calibri" w:cs="Calibri"/>
+        </w:rPr>
+      </w:pPr>
+    </w:p>
+    <w:p>
+      <w:pPr>
+        <w:rPr>
+          <w:rFonts w:ascii="Calibri" w:hAnsi="Calibri" w:cs="Calibri"/>
+        </w:rPr>
+      </w:pPr>
+      <w:r>
+        <w:rPr>
+          <w:rFonts w:ascii="Calibri" w:hAnsi="Calibri" w:cs="Calibri"/>
+        </w:rPr>
+        <w:t>Day 25 – Settlements &amp; Dashboard</w:t>
+      </w:r>
+    </w:p>
+    <w:p>
+      <w:pPr>
+        <w:rPr>
+          <w:rFonts w:ascii="Calibri" w:hAnsi="Calibri" w:cs="Calibri"/>
+        </w:rPr>
+      </w:pPr>
+    </w:p>
+    <w:p>
+      <w:pPr>
+        <w:rPr>
+          <w:rFonts w:ascii="Calibri" w:hAnsi="Calibri" w:cs="Calibri"/>
+        </w:rPr>
+      </w:pPr>
+      <w:r>
+        <w:rPr>
+          <w:rFonts w:ascii="Calibri" w:hAnsi="Calibri" w:cs="Calibri"/>
+        </w:rPr>
+        <w:t>Balance summary</w:t>
+      </w:r>
+    </w:p>
+    <w:p>
+      <w:pPr>
+        <w:rPr>
+          <w:rFonts w:ascii="Calibri" w:hAnsi="Calibri" w:cs="Calibri"/>
+        </w:rPr>
+      </w:pPr>
+    </w:p>
+    <w:p>
+      <w:pPr>
+        <w:rPr>
+          <w:rFonts w:ascii="Calibri" w:hAnsi="Calibri" w:cs="Calibri"/>
+        </w:rPr>
+      </w:pPr>
+      <w:r>
+        <w:rPr>
+          <w:rFonts w:ascii="Calibri" w:hAnsi="Calibri" w:cs="Calibri"/>
+        </w:rPr>
+        <w:t>Settlement suggestions</w:t>
+      </w:r>
+    </w:p>
+    <w:p>
+      <w:pPr>
+        <w:rPr>
+          <w:rFonts w:ascii="Calibri" w:hAnsi="Calibri" w:cs="Calibri"/>
+        </w:rPr>
+      </w:pPr>
+    </w:p>
+    <w:p>
+      <w:pPr>
+        <w:rPr>
+          <w:rFonts w:ascii="Calibri" w:hAnsi="Calibri" w:cs="Calibri"/>
+        </w:rPr>
+      </w:pPr>
+      <w:r>
+        <w:rPr>
+          <w:rFonts w:ascii="Calibri" w:hAnsi="Calibri" w:cs="Calibri"/>
+        </w:rPr>
+        <w:t>Payment status</w:t>
+      </w:r>
+    </w:p>
+    <w:p>
+      <w:pPr>
+        <w:rPr>
+          <w:rFonts w:ascii="Calibri" w:hAnsi="Calibri" w:cs="Calibri"/>
+        </w:rPr>
+      </w:pPr>
+    </w:p>
+    <w:p>
+      <w:pPr>
+        <w:rPr>
+          <w:rFonts w:ascii="Calibri" w:hAnsi="Calibri" w:cs="Calibri"/>
+        </w:rPr>
+      </w:pPr>
+      <w:r>
+        <w:rPr>
+          <w:rFonts w:ascii="Calibri" w:hAnsi="Calibri" w:cs="Calibri"/>
+        </w:rPr>
+        <w:t>Day 26 – UX Polish</w:t>
+      </w:r>
+    </w:p>
+    <w:p>
+      <w:pPr>
+        <w:rPr>
+          <w:rFonts w:ascii="Calibri" w:hAnsi="Calibri" w:cs="Calibri"/>
+        </w:rPr>
+      </w:pPr>
+    </w:p>
+    <w:p>
+      <w:pPr>
+        <w:rPr>
+          <w:rFonts w:ascii="Calibri" w:hAnsi="Calibri" w:cs="Calibri"/>
+        </w:rPr>
+      </w:pPr>
+      <w:r>
+        <w:rPr>
+          <w:rFonts w:ascii="Calibri" w:hAnsi="Calibri" w:cs="Calibri"/>
+        </w:rPr>
+        <w:t>Loading states</w:t>
+      </w:r>
+    </w:p>
+    <w:p>
+      <w:pPr>
+        <w:rPr>
+          <w:rFonts w:ascii="Calibri" w:hAnsi="Calibri" w:cs="Calibri"/>
+        </w:rPr>
+      </w:pPr>
+    </w:p>
+    <w:p>
+      <w:pPr>
+        <w:rPr>
+          <w:rFonts w:ascii="Calibri" w:hAnsi="Calibri" w:cs="Calibri"/>
+        </w:rPr>
+      </w:pPr>
+      <w:r>
+        <w:rPr>
+          <w:rFonts w:ascii="Calibri" w:hAnsi="Calibri" w:cs="Calibri"/>
+        </w:rPr>
+        <w:t>Error handling</w:t>
+      </w:r>
+    </w:p>
+    <w:p>
+      <w:pPr>
+        <w:rPr>
+          <w:rFonts w:ascii="Calibri" w:hAnsi="Calibri" w:cs="Calibri"/>
+        </w:rPr>
+      </w:pPr>
+    </w:p>
+    <w:p>
+      <w:pPr>
+        <w:rPr>
+          <w:rFonts w:ascii="Calibri" w:hAnsi="Calibri" w:cs="Calibri"/>
+        </w:rPr>
+      </w:pPr>
+      <w:r>
+        <w:rPr>
+          <w:rFonts w:ascii="Calibri" w:hAnsi="Calibri" w:cs="Calibri"/>
+        </w:rPr>
+        <w:lastRenderedPageBreak/>
+        <w:t>Empty states</w:t>
       </w:r>
     </w:p>
     <w:p>
@@ -2884,620 +3618,6 @@
         <w:rPr>
           <w:rFonts w:ascii="Calibri" w:hAnsi="Calibri" w:cs="Calibri"/>
         </w:rPr>
-        <w:t xml:space="preserve"> PHASE 5 — Frontend (Day 21–26)</w:t>
-      </w:r>
-    </w:p>
-    <w:p>
-      <w:pPr>
-        <w:rPr>
-          <w:rFonts w:ascii="Calibri" w:hAnsi="Calibri" w:cs="Calibri"/>
-        </w:rPr>
-      </w:pPr>
-    </w:p>
-    <w:p>
-      <w:pPr>
-        <w:rPr>
-          <w:rFonts w:ascii="Calibri" w:hAnsi="Calibri" w:cs="Calibri"/>
-        </w:rPr>
-      </w:pPr>
-      <w:r>
-        <w:rPr>
-          <w:rFonts w:ascii="Calibri" w:hAnsi="Calibri" w:cs="Calibri"/>
-        </w:rPr>
-        <w:t xml:space="preserve">Learn </w:t>
-      </w:r>
-      <w:proofErr w:type="spellStart"/>
-      <w:r>
-        <w:rPr>
-          <w:rFonts w:ascii="Calibri" w:hAnsi="Calibri" w:cs="Calibri"/>
-        </w:rPr>
-        <w:t>TanStack</w:t>
-      </w:r>
-      <w:proofErr w:type="spellEnd"/>
-      <w:r>
-        <w:rPr>
-          <w:rFonts w:ascii="Calibri" w:hAnsi="Calibri" w:cs="Calibri"/>
-        </w:rPr>
-        <w:t xml:space="preserve"> Query only where needed</w:t>
-      </w:r>
-    </w:p>
-    <w:p>
-      <w:pPr>
-        <w:rPr>
-          <w:rFonts w:ascii="Calibri" w:hAnsi="Calibri" w:cs="Calibri"/>
-        </w:rPr>
-      </w:pPr>
-    </w:p>
-    <w:p>
-      <w:pPr>
-        <w:rPr>
-          <w:rFonts w:ascii="Calibri" w:hAnsi="Calibri" w:cs="Calibri"/>
-        </w:rPr>
-      </w:pPr>
-      <w:r>
-        <w:rPr>
-          <w:rFonts w:ascii="Calibri" w:hAnsi="Calibri" w:cs="Calibri"/>
-        </w:rPr>
-        <w:t>Day 21 – Next.js App Setup</w:t>
-      </w:r>
-    </w:p>
-    <w:p>
-      <w:pPr>
-        <w:rPr>
-          <w:rFonts w:ascii="Calibri" w:hAnsi="Calibri" w:cs="Calibri"/>
-        </w:rPr>
-      </w:pPr>
-    </w:p>
-    <w:p>
-      <w:pPr>
-        <w:rPr>
-          <w:rFonts w:ascii="Calibri" w:hAnsi="Calibri" w:cs="Calibri"/>
-        </w:rPr>
-      </w:pPr>
-      <w:r>
-        <w:rPr>
-          <w:rFonts w:ascii="Calibri" w:hAnsi="Calibri" w:cs="Calibri"/>
-        </w:rPr>
-        <w:t>Auth flow</w:t>
-      </w:r>
-    </w:p>
-    <w:p>
-      <w:pPr>
-        <w:rPr>
-          <w:rFonts w:ascii="Calibri" w:hAnsi="Calibri" w:cs="Calibri"/>
-        </w:rPr>
-      </w:pPr>
-    </w:p>
-    <w:p>
-      <w:pPr>
-        <w:rPr>
-          <w:rFonts w:ascii="Calibri" w:hAnsi="Calibri" w:cs="Calibri"/>
-        </w:rPr>
-      </w:pPr>
-      <w:r>
-        <w:rPr>
-          <w:rFonts w:ascii="Calibri" w:hAnsi="Calibri" w:cs="Calibri"/>
-        </w:rPr>
-        <w:t>Middleware protection</w:t>
-      </w:r>
-    </w:p>
-    <w:p>
-      <w:pPr>
-        <w:rPr>
-          <w:rFonts w:ascii="Calibri" w:hAnsi="Calibri" w:cs="Calibri"/>
-        </w:rPr>
-      </w:pPr>
-    </w:p>
-    <w:p>
-      <w:pPr>
-        <w:rPr>
-          <w:rFonts w:ascii="Calibri" w:hAnsi="Calibri" w:cs="Calibri"/>
-        </w:rPr>
-      </w:pPr>
-      <w:r>
-        <w:rPr>
-          <w:rFonts w:ascii="Calibri" w:hAnsi="Calibri" w:cs="Calibri"/>
-        </w:rPr>
-        <w:t>Basic layout</w:t>
-      </w:r>
-    </w:p>
-    <w:p>
-      <w:pPr>
-        <w:rPr>
-          <w:rFonts w:ascii="Calibri" w:hAnsi="Calibri" w:cs="Calibri"/>
-        </w:rPr>
-      </w:pPr>
-    </w:p>
-    <w:p>
-      <w:pPr>
-        <w:rPr>
-          <w:rFonts w:ascii="Calibri" w:hAnsi="Calibri" w:cs="Calibri"/>
-        </w:rPr>
-      </w:pPr>
-      <w:r>
-        <w:rPr>
-          <w:rFonts w:ascii="Calibri" w:hAnsi="Calibri" w:cs="Calibri"/>
-        </w:rPr>
-        <w:t xml:space="preserve">Day 22 – </w:t>
-      </w:r>
-      <w:proofErr w:type="spellStart"/>
-      <w:r>
-        <w:rPr>
-          <w:rFonts w:ascii="Calibri" w:hAnsi="Calibri" w:cs="Calibri"/>
-        </w:rPr>
-        <w:t>TanStack</w:t>
-      </w:r>
-      <w:proofErr w:type="spellEnd"/>
-      <w:r>
-        <w:rPr>
-          <w:rFonts w:ascii="Calibri" w:hAnsi="Calibri" w:cs="Calibri"/>
-        </w:rPr>
-        <w:t xml:space="preserve"> Query Basics</w:t>
-      </w:r>
-    </w:p>
-    <w:p>
-      <w:pPr>
-        <w:rPr>
-          <w:rFonts w:ascii="Calibri" w:hAnsi="Calibri" w:cs="Calibri"/>
-        </w:rPr>
-      </w:pPr>
-    </w:p>
-    <w:p>
-      <w:pPr>
-        <w:rPr>
-          <w:rFonts w:ascii="Calibri" w:hAnsi="Calibri" w:cs="Calibri"/>
-        </w:rPr>
-      </w:pPr>
-      <w:r>
-        <w:rPr>
-          <w:rFonts w:ascii="Calibri" w:hAnsi="Calibri" w:cs="Calibri"/>
-        </w:rPr>
-        <w:t>Learning (1h)</w:t>
-      </w:r>
-    </w:p>
-    <w:p>
-      <w:pPr>
-        <w:rPr>
-          <w:rFonts w:ascii="Calibri" w:hAnsi="Calibri" w:cs="Calibri"/>
-        </w:rPr>
-      </w:pPr>
-    </w:p>
-    <w:p>
-      <w:pPr>
-        <w:rPr>
-          <w:rFonts w:ascii="Calibri" w:hAnsi="Calibri" w:cs="Calibri"/>
-        </w:rPr>
-      </w:pPr>
-      <w:r>
-        <w:rPr>
-          <w:rFonts w:ascii="Calibri" w:hAnsi="Calibri" w:cs="Calibri"/>
-        </w:rPr>
-        <w:t>Queries vs mutations</w:t>
-      </w:r>
-    </w:p>
-    <w:p>
-      <w:pPr>
-        <w:rPr>
-          <w:rFonts w:ascii="Calibri" w:hAnsi="Calibri" w:cs="Calibri"/>
-        </w:rPr>
-      </w:pPr>
-    </w:p>
-    <w:p>
-      <w:pPr>
-        <w:rPr>
-          <w:rFonts w:ascii="Calibri" w:hAnsi="Calibri" w:cs="Calibri"/>
-        </w:rPr>
-      </w:pPr>
-      <w:r>
-        <w:rPr>
-          <w:rFonts w:ascii="Calibri" w:hAnsi="Calibri" w:cs="Calibri"/>
-        </w:rPr>
-        <w:t>Build (3h)</w:t>
-      </w:r>
-    </w:p>
-    <w:p>
-      <w:pPr>
-        <w:rPr>
-          <w:rFonts w:ascii="Calibri" w:hAnsi="Calibri" w:cs="Calibri"/>
-        </w:rPr>
-      </w:pPr>
-    </w:p>
-    <w:p>
-      <w:pPr>
-        <w:rPr>
-          <w:rFonts w:ascii="Calibri" w:hAnsi="Calibri" w:cs="Calibri"/>
-        </w:rPr>
-      </w:pPr>
-      <w:r>
-        <w:rPr>
-          <w:rFonts w:ascii="Calibri" w:hAnsi="Calibri" w:cs="Calibri"/>
-        </w:rPr>
-        <w:t>Fetch groups</w:t>
-      </w:r>
-    </w:p>
-    <w:p>
-      <w:pPr>
-        <w:rPr>
-          <w:rFonts w:ascii="Calibri" w:hAnsi="Calibri" w:cs="Calibri"/>
-        </w:rPr>
-      </w:pPr>
-    </w:p>
-    <w:p>
-      <w:pPr>
-        <w:rPr>
-          <w:rFonts w:ascii="Calibri" w:hAnsi="Calibri" w:cs="Calibri"/>
-        </w:rPr>
-      </w:pPr>
-      <w:r>
-        <w:rPr>
-          <w:rFonts w:ascii="Calibri" w:hAnsi="Calibri" w:cs="Calibri"/>
-        </w:rPr>
-        <w:t>Fetch expenses</w:t>
-      </w:r>
-    </w:p>
-    <w:p>
-      <w:pPr>
-        <w:rPr>
-          <w:rFonts w:ascii="Calibri" w:hAnsi="Calibri" w:cs="Calibri"/>
-        </w:rPr>
-      </w:pPr>
-    </w:p>
-    <w:p>
-      <w:pPr>
-        <w:rPr>
-          <w:rFonts w:ascii="Calibri" w:hAnsi="Calibri" w:cs="Calibri"/>
-        </w:rPr>
-      </w:pPr>
-      <w:r>
-        <w:rPr>
-          <w:rFonts w:ascii="Calibri" w:hAnsi="Calibri" w:cs="Calibri"/>
-        </w:rPr>
-        <w:t>Cache handling</w:t>
-      </w:r>
-    </w:p>
-    <w:p>
-      <w:pPr>
-        <w:rPr>
-          <w:rFonts w:ascii="Calibri" w:hAnsi="Calibri" w:cs="Calibri"/>
-        </w:rPr>
-      </w:pPr>
-    </w:p>
-    <w:p>
-      <w:pPr>
-        <w:rPr>
-          <w:rFonts w:ascii="Calibri" w:hAnsi="Calibri" w:cs="Calibri"/>
-        </w:rPr>
-      </w:pPr>
-      <w:r>
-        <w:rPr>
-          <w:rFonts w:ascii="Calibri" w:hAnsi="Calibri" w:cs="Calibri"/>
-        </w:rPr>
-        <w:t>Day 23 – Expense UI</w:t>
-      </w:r>
-    </w:p>
-    <w:p>
-      <w:pPr>
-        <w:rPr>
-          <w:rFonts w:ascii="Calibri" w:hAnsi="Calibri" w:cs="Calibri"/>
-        </w:rPr>
-      </w:pPr>
-    </w:p>
-    <w:p>
-      <w:pPr>
-        <w:rPr>
-          <w:rFonts w:ascii="Calibri" w:hAnsi="Calibri" w:cs="Calibri"/>
-        </w:rPr>
-      </w:pPr>
-      <w:r>
-        <w:rPr>
-          <w:rFonts w:ascii="Calibri" w:hAnsi="Calibri" w:cs="Calibri"/>
-        </w:rPr>
-        <w:t>Add expense</w:t>
-      </w:r>
-    </w:p>
-    <w:p>
-      <w:pPr>
-        <w:rPr>
-          <w:rFonts w:ascii="Calibri" w:hAnsi="Calibri" w:cs="Calibri"/>
-        </w:rPr>
-      </w:pPr>
-    </w:p>
-    <w:p>
-      <w:pPr>
-        <w:rPr>
-          <w:rFonts w:ascii="Calibri" w:hAnsi="Calibri" w:cs="Calibri"/>
-        </w:rPr>
-      </w:pPr>
-      <w:r>
-        <w:rPr>
-          <w:rFonts w:ascii="Calibri" w:hAnsi="Calibri" w:cs="Calibri"/>
-        </w:rPr>
-        <w:t>Split UI</w:t>
-      </w:r>
-    </w:p>
-    <w:p>
-      <w:pPr>
-        <w:rPr>
-          <w:rFonts w:ascii="Calibri" w:hAnsi="Calibri" w:cs="Calibri"/>
-        </w:rPr>
-      </w:pPr>
-    </w:p>
-    <w:p>
-      <w:pPr>
-        <w:rPr>
-          <w:rFonts w:ascii="Calibri" w:hAnsi="Calibri" w:cs="Calibri"/>
-        </w:rPr>
-      </w:pPr>
-      <w:r>
-        <w:rPr>
-          <w:rFonts w:ascii="Calibri" w:hAnsi="Calibri" w:cs="Calibri"/>
-        </w:rPr>
-        <w:t>Validation</w:t>
-      </w:r>
-    </w:p>
-    <w:p>
-      <w:pPr>
-        <w:rPr>
-          <w:rFonts w:ascii="Calibri" w:hAnsi="Calibri" w:cs="Calibri"/>
-        </w:rPr>
-      </w:pPr>
-    </w:p>
-    <w:p>
-      <w:pPr>
-        <w:rPr>
-          <w:rFonts w:ascii="Calibri" w:hAnsi="Calibri" w:cs="Calibri"/>
-        </w:rPr>
-      </w:pPr>
-      <w:r>
-        <w:rPr>
-          <w:rFonts w:ascii="Calibri" w:hAnsi="Calibri" w:cs="Calibri"/>
-        </w:rPr>
-        <w:t>Day 24 – OCR Upload UI</w:t>
-      </w:r>
-    </w:p>
-    <w:p>
-      <w:pPr>
-        <w:rPr>
-          <w:rFonts w:ascii="Calibri" w:hAnsi="Calibri" w:cs="Calibri"/>
-        </w:rPr>
-      </w:pPr>
-    </w:p>
-    <w:p>
-      <w:pPr>
-        <w:rPr>
-          <w:rFonts w:ascii="Calibri" w:hAnsi="Calibri" w:cs="Calibri"/>
-        </w:rPr>
-      </w:pPr>
-      <w:r>
-        <w:rPr>
-          <w:rFonts w:ascii="Calibri" w:hAnsi="Calibri" w:cs="Calibri"/>
-        </w:rPr>
-        <w:t>Upload bill</w:t>
-      </w:r>
-    </w:p>
-    <w:p>
-      <w:pPr>
-        <w:rPr>
-          <w:rFonts w:ascii="Calibri" w:hAnsi="Calibri" w:cs="Calibri"/>
-        </w:rPr>
-      </w:pPr>
-    </w:p>
-    <w:p>
-      <w:pPr>
-        <w:rPr>
-          <w:rFonts w:ascii="Calibri" w:hAnsi="Calibri" w:cs="Calibri"/>
-        </w:rPr>
-      </w:pPr>
-      <w:r>
-        <w:rPr>
-          <w:rFonts w:ascii="Calibri" w:hAnsi="Calibri" w:cs="Calibri"/>
-        </w:rPr>
-        <w:t>Preview parsed items</w:t>
-      </w:r>
-    </w:p>
-    <w:p>
-      <w:pPr>
-        <w:rPr>
-          <w:rFonts w:ascii="Calibri" w:hAnsi="Calibri" w:cs="Calibri"/>
-        </w:rPr>
-      </w:pPr>
-    </w:p>
-    <w:p>
-      <w:pPr>
-        <w:rPr>
-          <w:rFonts w:ascii="Calibri" w:hAnsi="Calibri" w:cs="Calibri"/>
-        </w:rPr>
-      </w:pPr>
-      <w:r>
-        <w:rPr>
-          <w:rFonts w:ascii="Calibri" w:hAnsi="Calibri" w:cs="Calibri"/>
-        </w:rPr>
-        <w:t>Edit before save</w:t>
-      </w:r>
-    </w:p>
-    <w:p>
-      <w:pPr>
-        <w:rPr>
-          <w:rFonts w:ascii="Calibri" w:hAnsi="Calibri" w:cs="Calibri"/>
-        </w:rPr>
-      </w:pPr>
-    </w:p>
-    <w:p>
-      <w:pPr>
-        <w:rPr>
-          <w:rFonts w:ascii="Calibri" w:hAnsi="Calibri" w:cs="Calibri"/>
-        </w:rPr>
-      </w:pPr>
-      <w:r>
-        <w:rPr>
-          <w:rFonts w:ascii="Calibri" w:hAnsi="Calibri" w:cs="Calibri"/>
-        </w:rPr>
-        <w:t>Day 25 – Settlements &amp; Dashboard</w:t>
-      </w:r>
-    </w:p>
-    <w:p>
-      <w:pPr>
-        <w:rPr>
-          <w:rFonts w:ascii="Calibri" w:hAnsi="Calibri" w:cs="Calibri"/>
-        </w:rPr>
-      </w:pPr>
-    </w:p>
-    <w:p>
-      <w:pPr>
-        <w:rPr>
-          <w:rFonts w:ascii="Calibri" w:hAnsi="Calibri" w:cs="Calibri"/>
-        </w:rPr>
-      </w:pPr>
-      <w:r>
-        <w:rPr>
-          <w:rFonts w:ascii="Calibri" w:hAnsi="Calibri" w:cs="Calibri"/>
-        </w:rPr>
-        <w:t>Balance summary</w:t>
-      </w:r>
-    </w:p>
-    <w:p>
-      <w:pPr>
-        <w:rPr>
-          <w:rFonts w:ascii="Calibri" w:hAnsi="Calibri" w:cs="Calibri"/>
-        </w:rPr>
-      </w:pPr>
-    </w:p>
-    <w:p>
-      <w:pPr>
-        <w:rPr>
-          <w:rFonts w:ascii="Calibri" w:hAnsi="Calibri" w:cs="Calibri"/>
-        </w:rPr>
-      </w:pPr>
-      <w:r>
-        <w:rPr>
-          <w:rFonts w:ascii="Calibri" w:hAnsi="Calibri" w:cs="Calibri"/>
-        </w:rPr>
-        <w:t>Settlement suggestions</w:t>
-      </w:r>
-    </w:p>
-    <w:p>
-      <w:pPr>
-        <w:rPr>
-          <w:rFonts w:ascii="Calibri" w:hAnsi="Calibri" w:cs="Calibri"/>
-        </w:rPr>
-      </w:pPr>
-    </w:p>
-    <w:p>
-      <w:pPr>
-        <w:rPr>
-          <w:rFonts w:ascii="Calibri" w:hAnsi="Calibri" w:cs="Calibri"/>
-        </w:rPr>
-      </w:pPr>
-      <w:r>
-        <w:rPr>
-          <w:rFonts w:ascii="Calibri" w:hAnsi="Calibri" w:cs="Calibri"/>
-        </w:rPr>
-        <w:t>Payment status</w:t>
-      </w:r>
-    </w:p>
-    <w:p>
-      <w:pPr>
-        <w:rPr>
-          <w:rFonts w:ascii="Calibri" w:hAnsi="Calibri" w:cs="Calibri"/>
-        </w:rPr>
-      </w:pPr>
-    </w:p>
-    <w:p>
-      <w:pPr>
-        <w:rPr>
-          <w:rFonts w:ascii="Calibri" w:hAnsi="Calibri" w:cs="Calibri"/>
-        </w:rPr>
-      </w:pPr>
-      <w:r>
-        <w:rPr>
-          <w:rFonts w:ascii="Calibri" w:hAnsi="Calibri" w:cs="Calibri"/>
-        </w:rPr>
-        <w:t>Day 26 – UX Polish</w:t>
-      </w:r>
-    </w:p>
-    <w:p>
-      <w:pPr>
-        <w:rPr>
-          <w:rFonts w:ascii="Calibri" w:hAnsi="Calibri" w:cs="Calibri"/>
-        </w:rPr>
-      </w:pPr>
-    </w:p>
-    <w:p>
-      <w:pPr>
-        <w:rPr>
-          <w:rFonts w:ascii="Calibri" w:hAnsi="Calibri" w:cs="Calibri"/>
-        </w:rPr>
-      </w:pPr>
-      <w:r>
-        <w:rPr>
-          <w:rFonts w:ascii="Calibri" w:hAnsi="Calibri" w:cs="Calibri"/>
-        </w:rPr>
-        <w:t>Loading states</w:t>
-      </w:r>
-    </w:p>
-    <w:p>
-      <w:pPr>
-        <w:rPr>
-          <w:rFonts w:ascii="Calibri" w:hAnsi="Calibri" w:cs="Calibri"/>
-        </w:rPr>
-      </w:pPr>
-    </w:p>
-    <w:p>
-      <w:pPr>
-        <w:rPr>
-          <w:rFonts w:ascii="Calibri" w:hAnsi="Calibri" w:cs="Calibri"/>
-        </w:rPr>
-      </w:pPr>
-      <w:r>
-        <w:rPr>
-          <w:rFonts w:ascii="Calibri" w:hAnsi="Calibri" w:cs="Calibri"/>
-        </w:rPr>
-        <w:t>Error handling</w:t>
-      </w:r>
-    </w:p>
-    <w:p>
-      <w:pPr>
-        <w:rPr>
-          <w:rFonts w:ascii="Calibri" w:hAnsi="Calibri" w:cs="Calibri"/>
-        </w:rPr>
-      </w:pPr>
-    </w:p>
-    <w:p>
-      <w:pPr>
-        <w:rPr>
-          <w:rFonts w:ascii="Calibri" w:hAnsi="Calibri" w:cs="Calibri"/>
-        </w:rPr>
-      </w:pPr>
-      <w:r>
-        <w:rPr>
-          <w:rFonts w:ascii="Calibri" w:hAnsi="Calibri" w:cs="Calibri"/>
-        </w:rPr>
-        <w:t>Empty states</w:t>
-      </w:r>
-    </w:p>
-    <w:p>
-      <w:pPr>
-        <w:rPr>
-          <w:rFonts w:ascii="Calibri" w:hAnsi="Calibri" w:cs="Calibri"/>
-        </w:rPr>
-      </w:pPr>
-    </w:p>
-    <w:p>
-      <w:pPr>
-        <w:rPr>
-          <w:rFonts w:ascii="Calibri" w:hAnsi="Calibri" w:cs="Calibri"/>
-        </w:rPr>
-      </w:pPr>
-      <w:r>
-        <w:rPr>
-          <w:rFonts w:ascii="Segoe UI Emoji" w:hAnsi="Segoe UI Emoji" w:cs="Segoe UI Emoji"/>
-        </w:rPr>
-        <w:t>🔹</w:t>
-      </w:r>
-      <w:r>
-        <w:rPr>
-          <w:rFonts w:ascii="Calibri" w:hAnsi="Calibri" w:cs="Calibri"/>
-        </w:rPr>
         <w:t xml:space="preserve"> PHASE 6 — Deployment &amp; Polish (Day 27–30)</w:t>
       </w:r>
     </w:p>
@@ -3511,43 +3631,27 @@
         <w:rPr>
           <w:rFonts w:ascii="Calibri" w:hAnsi="Calibri" w:cs="Calibri"/>
         </w:rPr>
-        <w:t xml:space="preserve">Day 27 – </w:t>
-      </w:r>
-      <w:proofErr w:type="spellStart"/>
-      <w:r>
-        <w:rPr>
-          <w:rFonts w:ascii="Calibri" w:hAnsi="Calibri" w:cs="Calibri"/>
-        </w:rPr>
-        <w:t>Dockerization</w:t>
-      </w:r>
-      <w:proofErr w:type="spellEnd"/>
-    </w:p>
-    <w:p>
-      <w:pPr>
-        <w:rPr>
-          <w:rFonts w:ascii="Calibri" w:hAnsi="Calibri" w:cs="Calibri"/>
-        </w:rPr>
-      </w:pPr>
-    </w:p>
-    <w:p>
-      <w:pPr>
-        <w:rPr>
-          <w:rFonts w:ascii="Calibri" w:hAnsi="Calibri" w:cs="Calibri"/>
-        </w:rPr>
-      </w:pPr>
-      <w:proofErr w:type="spellStart"/>
-      <w:r>
-        <w:rPr>
-          <w:rFonts w:ascii="Calibri" w:hAnsi="Calibri" w:cs="Calibri"/>
-        </w:rPr>
-        <w:t>Dockerfiles</w:t>
-      </w:r>
-      <w:proofErr w:type="spellEnd"/>
-      <w:r>
-        <w:rPr>
-          <w:rFonts w:ascii="Calibri" w:hAnsi="Calibri" w:cs="Calibri"/>
-        </w:rPr>
-        <w:t xml:space="preserve"> per service</w:t>
+        <w:t>Day 27 – Dockerization</w:t>
+      </w:r>
+    </w:p>
+    <w:p>
+      <w:pPr>
+        <w:rPr>
+          <w:rFonts w:ascii="Calibri" w:hAnsi="Calibri" w:cs="Calibri"/>
+        </w:rPr>
+      </w:pPr>
+    </w:p>
+    <w:p>
+      <w:pPr>
+        <w:rPr>
+          <w:rFonts w:ascii="Calibri" w:hAnsi="Calibri" w:cs="Calibri"/>
+        </w:rPr>
+      </w:pPr>
+      <w:r>
+        <w:rPr>
+          <w:rFonts w:ascii="Calibri" w:hAnsi="Calibri" w:cs="Calibri"/>
+        </w:rPr>
+        <w:t>Dockerfiles per service</w:t>
       </w:r>
     </w:p>
     <w:p>
@@ -3627,7 +3731,6 @@
         <w:rPr>
           <w:rFonts w:ascii="Calibri" w:hAnsi="Calibri" w:cs="Calibri"/>
         </w:rPr>
-        <w:lastRenderedPageBreak/>
         <w:t>Cloudflare R2 / AWS S3 basics</w:t>
       </w:r>
     </w:p>
@@ -3900,6 +4003,315 @@
     </w:sectPr>
   </w:body>
 </w:document>
+</file>
+
+<file path=word/numbering.xml><?xml version="1.0" encoding="utf-8"?>
+<w:numbering xmlns:wpc="http://schemas.microsoft.com/office/word/2010/wordprocessingCanvas" xmlns:cx="http://schemas.microsoft.com/office/drawing/2014/chartex" xmlns:cx1="http://schemas.microsoft.com/office/drawing/2015/9/8/chartex" xmlns:cx2="http://schemas.microsoft.com/office/drawing/2015/10/21/chartex" xmlns:cx3="http://schemas.microsoft.com/office/drawing/2016/5/9/chartex" xmlns:cx4="http://schemas.microsoft.com/office/drawing/2016/5/10/chartex" xmlns:cx5="http://schemas.microsoft.com/office/drawing/2016/5/11/chartex" xmlns:cx6="http://schemas.microsoft.com/office/drawing/2016/5/12/chartex" xmlns:cx7="http://schemas.microsoft.com/office/drawing/2016/5/13/chartex" xmlns:cx8="http://schemas.microsoft.com/office/drawing/2016/5/14/chartex" xmlns:mc="http://schemas.openxmlformats.org/markup-compatibility/2006" xmlns:aink="http://schemas.microsoft.com/office/drawing/2016/ink" xmlns:am3d="http://schemas.microsoft.com/office/drawing/2017/model3d" xmlns:o="urn:schemas-microsoft-com:office:office" xmlns:oel="http://schemas.microsoft.com/office/2019/extlst" xmlns:r="http://schemas.openxmlformats.org/officeDocument/2006/relationships" xmlns:m="http://schemas.openxmlformats.org/officeDocument/2006/math" xmlns:v="urn:schemas-microsoft-com:vml" xmlns:wp14="http://schemas.microsoft.com/office/word/2010/wordprocessingDrawing" xmlns:wp="http://schemas.openxmlformats.org/drawingml/2006/wordprocessingDrawing" xmlns:w10="urn:schemas-microsoft-com:office:word" xmlns:w="http://schemas.openxmlformats.org/wordprocessingml/2006/main" xmlns:w14="http://schemas.microsoft.com/office/word/2010/wordml" xmlns:w15="http://schemas.microsoft.com/office/word/2012/wordml" xmlns:w16cex="http://schemas.microsoft.com/office/word/2018/wordml/cex" xmlns:w16cid="http://schemas.microsoft.com/office/word/2016/wordml/cid" xmlns:w16="http://schemas.microsoft.com/office/word/2018/wordml" xmlns:w16du="http://schemas.microsoft.com/office/word/2023/wordml/word16du" xmlns:w16sdtdh="http://schemas.microsoft.com/office/word/2020/wordml/sdtdatahash" xmlns:w16sdtfl="http://schemas.microsoft.com/office/word/2024/wordml/sdtformatlock" xmlns:w16se="http://schemas.microsoft.com/office/word/2015/wordml/symex" xmlns:wpg="http://schemas.microsoft.com/office/word/2010/wordprocessingGroup" xmlns:wpi="http://schemas.microsoft.com/office/word/2010/wordprocessingInk" xmlns:wne="http://schemas.microsoft.com/office/word/2006/wordml" xmlns:wps="http://schemas.microsoft.com/office/word/2010/wordprocessingShape" mc:Ignorable="w14 w15 w16se w16cid w16 w16cex w16sdtdh w16sdtfl w16du wp14">
+  <w:abstractNum w:abstractNumId="0" w15:restartNumberingAfterBreak="0">
+    <w:nsid w:val="192A246C"/>
+    <w:multiLevelType w:val="multilevel"/>
+    <w:tmpl w:val="FE3A7C94"/>
+    <w:lvl w:ilvl="0">
+      <w:start w:val="1"/>
+      <w:numFmt w:val="bullet"/>
+      <w:lvlText w:val=""/>
+      <w:lvlJc w:val="left"/>
+      <w:pPr>
+        <w:tabs>
+          <w:tab w:val="num" w:pos="720"/>
+        </w:tabs>
+        <w:ind w:left="720" w:hanging="360"/>
+      </w:pPr>
+      <w:rPr>
+        <w:rFonts w:ascii="Symbol" w:hAnsi="Symbol" w:hint="default"/>
+        <w:sz w:val="20"/>
+      </w:rPr>
+    </w:lvl>
+    <w:lvl w:ilvl="1" w:tentative="1">
+      <w:start w:val="1"/>
+      <w:numFmt w:val="bullet"/>
+      <w:lvlText w:val="o"/>
+      <w:lvlJc w:val="left"/>
+      <w:pPr>
+        <w:tabs>
+          <w:tab w:val="num" w:pos="1440"/>
+        </w:tabs>
+        <w:ind w:left="1440" w:hanging="360"/>
+      </w:pPr>
+      <w:rPr>
+        <w:rFonts w:ascii="Courier New" w:hAnsi="Courier New" w:hint="default"/>
+        <w:sz w:val="20"/>
+      </w:rPr>
+    </w:lvl>
+    <w:lvl w:ilvl="2" w:tentative="1">
+      <w:start w:val="1"/>
+      <w:numFmt w:val="bullet"/>
+      <w:lvlText w:val=""/>
+      <w:lvlJc w:val="left"/>
+      <w:pPr>
+        <w:tabs>
+          <w:tab w:val="num" w:pos="2160"/>
+        </w:tabs>
+        <w:ind w:left="2160" w:hanging="360"/>
+      </w:pPr>
+      <w:rPr>
+        <w:rFonts w:ascii="Wingdings" w:hAnsi="Wingdings" w:hint="default"/>
+        <w:sz w:val="20"/>
+      </w:rPr>
+    </w:lvl>
+    <w:lvl w:ilvl="3" w:tentative="1">
+      <w:start w:val="1"/>
+      <w:numFmt w:val="bullet"/>
+      <w:lvlText w:val=""/>
+      <w:lvlJc w:val="left"/>
+      <w:pPr>
+        <w:tabs>
+          <w:tab w:val="num" w:pos="2880"/>
+        </w:tabs>
+        <w:ind w:left="2880" w:hanging="360"/>
+      </w:pPr>
+      <w:rPr>
+        <w:rFonts w:ascii="Wingdings" w:hAnsi="Wingdings" w:hint="default"/>
+        <w:sz w:val="20"/>
+      </w:rPr>
+    </w:lvl>
+    <w:lvl w:ilvl="4" w:tentative="1">
+      <w:start w:val="1"/>
+      <w:numFmt w:val="bullet"/>
+      <w:lvlText w:val=""/>
+      <w:lvlJc w:val="left"/>
+      <w:pPr>
+        <w:tabs>
+          <w:tab w:val="num" w:pos="3600"/>
+        </w:tabs>
+        <w:ind w:left="3600" w:hanging="360"/>
+      </w:pPr>
+      <w:rPr>
+        <w:rFonts w:ascii="Wingdings" w:hAnsi="Wingdings" w:hint="default"/>
+        <w:sz w:val="20"/>
+      </w:rPr>
+    </w:lvl>
+    <w:lvl w:ilvl="5" w:tentative="1">
+      <w:start w:val="1"/>
+      <w:numFmt w:val="bullet"/>
+      <w:lvlText w:val=""/>
+      <w:lvlJc w:val="left"/>
+      <w:pPr>
+        <w:tabs>
+          <w:tab w:val="num" w:pos="4320"/>
+        </w:tabs>
+        <w:ind w:left="4320" w:hanging="360"/>
+      </w:pPr>
+      <w:rPr>
+        <w:rFonts w:ascii="Wingdings" w:hAnsi="Wingdings" w:hint="default"/>
+        <w:sz w:val="20"/>
+      </w:rPr>
+    </w:lvl>
+    <w:lvl w:ilvl="6" w:tentative="1">
+      <w:start w:val="1"/>
+      <w:numFmt w:val="bullet"/>
+      <w:lvlText w:val=""/>
+      <w:lvlJc w:val="left"/>
+      <w:pPr>
+        <w:tabs>
+          <w:tab w:val="num" w:pos="5040"/>
+        </w:tabs>
+        <w:ind w:left="5040" w:hanging="360"/>
+      </w:pPr>
+      <w:rPr>
+        <w:rFonts w:ascii="Wingdings" w:hAnsi="Wingdings" w:hint="default"/>
+        <w:sz w:val="20"/>
+      </w:rPr>
+    </w:lvl>
+    <w:lvl w:ilvl="7" w:tentative="1">
+      <w:start w:val="1"/>
+      <w:numFmt w:val="bullet"/>
+      <w:lvlText w:val=""/>
+      <w:lvlJc w:val="left"/>
+      <w:pPr>
+        <w:tabs>
+          <w:tab w:val="num" w:pos="5760"/>
+        </w:tabs>
+        <w:ind w:left="5760" w:hanging="360"/>
+      </w:pPr>
+      <w:rPr>
+        <w:rFonts w:ascii="Wingdings" w:hAnsi="Wingdings" w:hint="default"/>
+        <w:sz w:val="20"/>
+      </w:rPr>
+    </w:lvl>
+    <w:lvl w:ilvl="8" w:tentative="1">
+      <w:start w:val="1"/>
+      <w:numFmt w:val="bullet"/>
+      <w:lvlText w:val=""/>
+      <w:lvlJc w:val="left"/>
+      <w:pPr>
+        <w:tabs>
+          <w:tab w:val="num" w:pos="6480"/>
+        </w:tabs>
+        <w:ind w:left="6480" w:hanging="360"/>
+      </w:pPr>
+      <w:rPr>
+        <w:rFonts w:ascii="Wingdings" w:hAnsi="Wingdings" w:hint="default"/>
+        <w:sz w:val="20"/>
+      </w:rPr>
+    </w:lvl>
+  </w:abstractNum>
+  <w:abstractNum w:abstractNumId="1" w15:restartNumberingAfterBreak="0">
+    <w:nsid w:val="40CF0BCD"/>
+    <w:multiLevelType w:val="multilevel"/>
+    <w:tmpl w:val="CAE2F400"/>
+    <w:lvl w:ilvl="0">
+      <w:start w:val="1"/>
+      <w:numFmt w:val="bullet"/>
+      <w:lvlText w:val=""/>
+      <w:lvlJc w:val="left"/>
+      <w:pPr>
+        <w:tabs>
+          <w:tab w:val="num" w:pos="720"/>
+        </w:tabs>
+        <w:ind w:left="720" w:hanging="360"/>
+      </w:pPr>
+      <w:rPr>
+        <w:rFonts w:ascii="Symbol" w:hAnsi="Symbol" w:hint="default"/>
+        <w:sz w:val="20"/>
+      </w:rPr>
+    </w:lvl>
+    <w:lvl w:ilvl="1" w:tentative="1">
+      <w:start w:val="1"/>
+      <w:numFmt w:val="bullet"/>
+      <w:lvlText w:val="o"/>
+      <w:lvlJc w:val="left"/>
+      <w:pPr>
+        <w:tabs>
+          <w:tab w:val="num" w:pos="1440"/>
+        </w:tabs>
+        <w:ind w:left="1440" w:hanging="360"/>
+      </w:pPr>
+      <w:rPr>
+        <w:rFonts w:ascii="Courier New" w:hAnsi="Courier New" w:hint="default"/>
+        <w:sz w:val="20"/>
+      </w:rPr>
+    </w:lvl>
+    <w:lvl w:ilvl="2" w:tentative="1">
+      <w:start w:val="1"/>
+      <w:numFmt w:val="bullet"/>
+      <w:lvlText w:val=""/>
+      <w:lvlJc w:val="left"/>
+      <w:pPr>
+        <w:tabs>
+          <w:tab w:val="num" w:pos="2160"/>
+        </w:tabs>
+        <w:ind w:left="2160" w:hanging="360"/>
+      </w:pPr>
+      <w:rPr>
+        <w:rFonts w:ascii="Wingdings" w:hAnsi="Wingdings" w:hint="default"/>
+        <w:sz w:val="20"/>
+      </w:rPr>
+    </w:lvl>
+    <w:lvl w:ilvl="3" w:tentative="1">
+      <w:start w:val="1"/>
+      <w:numFmt w:val="bullet"/>
+      <w:lvlText w:val=""/>
+      <w:lvlJc w:val="left"/>
+      <w:pPr>
+        <w:tabs>
+          <w:tab w:val="num" w:pos="2880"/>
+        </w:tabs>
+        <w:ind w:left="2880" w:hanging="360"/>
+      </w:pPr>
+      <w:rPr>
+        <w:rFonts w:ascii="Wingdings" w:hAnsi="Wingdings" w:hint="default"/>
+        <w:sz w:val="20"/>
+      </w:rPr>
+    </w:lvl>
+    <w:lvl w:ilvl="4" w:tentative="1">
+      <w:start w:val="1"/>
+      <w:numFmt w:val="bullet"/>
+      <w:lvlText w:val=""/>
+      <w:lvlJc w:val="left"/>
+      <w:pPr>
+        <w:tabs>
+          <w:tab w:val="num" w:pos="3600"/>
+        </w:tabs>
+        <w:ind w:left="3600" w:hanging="360"/>
+      </w:pPr>
+      <w:rPr>
+        <w:rFonts w:ascii="Wingdings" w:hAnsi="Wingdings" w:hint="default"/>
+        <w:sz w:val="20"/>
+      </w:rPr>
+    </w:lvl>
+    <w:lvl w:ilvl="5" w:tentative="1">
+      <w:start w:val="1"/>
+      <w:numFmt w:val="bullet"/>
+      <w:lvlText w:val=""/>
+      <w:lvlJc w:val="left"/>
+      <w:pPr>
+        <w:tabs>
+          <w:tab w:val="num" w:pos="4320"/>
+        </w:tabs>
+        <w:ind w:left="4320" w:hanging="360"/>
+      </w:pPr>
+      <w:rPr>
+        <w:rFonts w:ascii="Wingdings" w:hAnsi="Wingdings" w:hint="default"/>
+        <w:sz w:val="20"/>
+      </w:rPr>
+    </w:lvl>
+    <w:lvl w:ilvl="6" w:tentative="1">
+      <w:start w:val="1"/>
+      <w:numFmt w:val="bullet"/>
+      <w:lvlText w:val=""/>
+      <w:lvlJc w:val="left"/>
+      <w:pPr>
+        <w:tabs>
+          <w:tab w:val="num" w:pos="5040"/>
+        </w:tabs>
+        <w:ind w:left="5040" w:hanging="360"/>
+      </w:pPr>
+      <w:rPr>
+        <w:rFonts w:ascii="Wingdings" w:hAnsi="Wingdings" w:hint="default"/>
+        <w:sz w:val="20"/>
+      </w:rPr>
+    </w:lvl>
+    <w:lvl w:ilvl="7" w:tentative="1">
+      <w:start w:val="1"/>
+      <w:numFmt w:val="bullet"/>
+      <w:lvlText w:val=""/>
+      <w:lvlJc w:val="left"/>
+      <w:pPr>
+        <w:tabs>
+          <w:tab w:val="num" w:pos="5760"/>
+        </w:tabs>
+        <w:ind w:left="5760" w:hanging="360"/>
+      </w:pPr>
+      <w:rPr>
+        <w:rFonts w:ascii="Wingdings" w:hAnsi="Wingdings" w:hint="default"/>
+        <w:sz w:val="20"/>
+      </w:rPr>
+    </w:lvl>
+    <w:lvl w:ilvl="8" w:tentative="1">
+      <w:start w:val="1"/>
+      <w:numFmt w:val="bullet"/>
+      <w:lvlText w:val=""/>
+      <w:lvlJc w:val="left"/>
+      <w:pPr>
+        <w:tabs>
+          <w:tab w:val="num" w:pos="6480"/>
+        </w:tabs>
+        <w:ind w:left="6480" w:hanging="360"/>
+      </w:pPr>
+      <w:rPr>
+        <w:rFonts w:ascii="Wingdings" w:hAnsi="Wingdings" w:hint="default"/>
+        <w:sz w:val="20"/>
+      </w:rPr>
+    </w:lvl>
+  </w:abstractNum>
+  <w:num w:numId="1" w16cid:durableId="591164474">
+    <w:abstractNumId w:val="1"/>
+  </w:num>
+  <w:num w:numId="2" w16cid:durableId="1702168157">
+    <w:abstractNumId w:val="0"/>
+  </w:num>
+</w:numbering>
 </file>
 
 <file path=word/styles.xml><?xml version="1.0" encoding="utf-8"?>
@@ -4508,7 +4920,6 @@
   <w:style w:type="character" w:default="1" w:styleId="DefaultParagraphFont">
     <w:name w:val="Default Paragraph Font"/>
     <w:uiPriority w:val="1"/>
-    <w:semiHidden/>
     <w:unhideWhenUsed/>
   </w:style>
   <w:style w:type="table" w:default="1" w:styleId="TableNormal">

</xml_diff>

<commit_message>
feat: Nextjs + App Router setup
</commit_message>
<xml_diff>
--- a/docs/SplitIQ Phasewise Plan.docx
+++ b/docs/SplitIQ Phasewise Plan.docx
@@ -3606,6 +3606,39 @@
       <w:pPr>
         <w:rPr>
           <w:rFonts w:ascii="Calibri" w:hAnsi="Calibri" w:cs="Calibri"/>
+          <w:b/>
+          <w:bCs/>
+        </w:rPr>
+      </w:pPr>
+      <w:r>
+        <w:rPr>
+          <w:rFonts w:ascii="Calibri" w:hAnsi="Calibri" w:cs="Calibri"/>
+          <w:b/>
+          <w:bCs/>
+        </w:rPr>
+        <w:t>FIXES: 1. Routes have become very lengthy, divide them into services</w:t>
+      </w:r>
+      <w:r>
+        <w:rPr>
+          <w:rFonts w:ascii="Calibri" w:hAnsi="Calibri" w:cs="Calibri"/>
+          <w:b/>
+          <w:bCs/>
+        </w:rPr>
+        <w:br/>
+        <w:t xml:space="preserve">            2. OCR in quick-settle</w:t>
+      </w:r>
+    </w:p>
+    <w:p>
+      <w:pPr>
+        <w:rPr>
+          <w:rFonts w:ascii="Calibri" w:hAnsi="Calibri" w:cs="Calibri"/>
+        </w:rPr>
+      </w:pPr>
+    </w:p>
+    <w:p>
+      <w:pPr>
+        <w:rPr>
+          <w:rFonts w:ascii="Calibri" w:hAnsi="Calibri" w:cs="Calibri"/>
         </w:rPr>
       </w:pPr>
       <w:r>
@@ -3911,6 +3944,7 @@
         <w:rPr>
           <w:rFonts w:ascii="Calibri" w:hAnsi="Calibri" w:cs="Calibri"/>
         </w:rPr>
+        <w:lastRenderedPageBreak/>
         <w:t>README</w:t>
       </w:r>
     </w:p>

</xml_diff>

<commit_message>
feat: group-> balances on dashbaord
</commit_message>
<xml_diff>
--- a/docs/SplitIQ Phasewise Plan.docx
+++ b/docs/SplitIQ Phasewise Plan.docx
@@ -3150,7 +3150,27 @@
         <w:rPr>
           <w:rFonts w:ascii="Calibri" w:hAnsi="Calibri" w:cs="Calibri"/>
         </w:rPr>
-        <w:t>Day 22 – TanStack Query Basics</w:t>
+        <w:t xml:space="preserve">Day 22 – </w:t>
+      </w:r>
+      <w:proofErr w:type="spellStart"/>
+      <w:r>
+        <w:rPr>
+          <w:rFonts w:ascii="Calibri" w:hAnsi="Calibri" w:cs="Calibri"/>
+        </w:rPr>
+        <w:t>TanStack</w:t>
+      </w:r>
+      <w:proofErr w:type="spellEnd"/>
+      <w:r>
+        <w:rPr>
+          <w:rFonts w:ascii="Calibri" w:hAnsi="Calibri" w:cs="Calibri"/>
+        </w:rPr>
+        <w:t xml:space="preserve"> Query Basics</w:t>
+      </w:r>
+      <w:r>
+        <w:rPr>
+          <w:rFonts w:ascii="Calibri" w:hAnsi="Calibri" w:cs="Calibri"/>
+        </w:rPr>
+        <w:t xml:space="preserve"> and Groups UI</w:t>
       </w:r>
     </w:p>
     <w:p>

</xml_diff>